<commit_message>
Update Plan van aanpak - Dean de Vries.docx
</commit_message>
<xml_diff>
--- a/Plan van aanpak - Dean de Vries.docx
+++ b/Plan van aanpak - Dean de Vries.docx
@@ -513,7 +513,10 @@
               <w:t>[</w:t>
             </w:r>
             <w:r>
-              <w:t>06</w:t>
+              <w:t>0</w:t>
+            </w:r>
+            <w:r>
+              <w:t>9</w:t>
             </w:r>
             <w:r>
               <w:t>-</w:t>
@@ -623,12 +626,7 @@
             <w:pStyle w:val="Kopvaninhoudsopgave"/>
           </w:pPr>
           <w:r>
-            <w:t>Inhou</w:t>
-          </w:r>
-          <w:bookmarkStart w:id="0" w:name="_GoBack"/>
-          <w:bookmarkEnd w:id="0"/>
-          <w:r>
-            <w:t>dsopgave</w:t>
+            <w:t>Inhoudsopgave</w:t>
           </w:r>
         </w:p>
         <w:p>
@@ -1186,14 +1184,17 @@
         <w:pStyle w:val="Kop1"/>
         <w:ind w:left="417" w:hanging="432"/>
       </w:pPr>
-      <w:bookmarkStart w:id="1" w:name="_Toc18602451"/>
+      <w:bookmarkStart w:id="0" w:name="_Toc18602451"/>
       <w:r>
         <w:lastRenderedPageBreak/>
         <w:t>Inleiding</w:t>
       </w:r>
+      <w:bookmarkEnd w:id="0"/>
+    </w:p>
+    <w:p>
+      <w:bookmarkStart w:id="1" w:name="_GoBack"/>
       <w:bookmarkEnd w:id="1"/>
     </w:p>
-    <w:p/>
     <w:p>
       <w:pPr>
         <w:pStyle w:val="Kop1"/>
@@ -3170,7 +3171,7 @@
 </file>
 
 <file path=customXml/itemProps1.xml><?xml version="1.0" encoding="utf-8"?>
-<ds:datastoreItem xmlns:ds="http://schemas.openxmlformats.org/officeDocument/2006/customXml" ds:itemID="{4D604CB4-A538-476D-8307-E0BA32E0A7B1}">
+<ds:datastoreItem xmlns:ds="http://schemas.openxmlformats.org/officeDocument/2006/customXml" ds:itemID="{E4095152-BF0F-4D79-97FB-60C582023807}">
   <ds:schemaRefs>
     <ds:schemaRef ds:uri="http://schemas.openxmlformats.org/officeDocument/2006/bibliography"/>
   </ds:schemaRefs>

</xml_diff>

<commit_message>
Plan van aanpak - Dean de Vries
Bijna klaar met plan van aanpak
</commit_message>
<xml_diff>
--- a/Plan van aanpak - Dean de Vries.docx
+++ b/Plan van aanpak - Dean de Vries.docx
@@ -513,11 +513,10 @@
               <w:t>[</w:t>
             </w:r>
             <w:r>
-              <w:t>0</w:t>
-            </w:r>
-            <w:r>
-              <w:t>9</w:t>
-            </w:r>
+              <w:t>12</w:t>
+            </w:r>
+            <w:bookmarkStart w:id="0" w:name="_GoBack"/>
+            <w:bookmarkEnd w:id="0"/>
             <w:r>
               <w:t>-</w:t>
             </w:r>
@@ -1184,12 +1183,12 @@
         <w:pStyle w:val="Kop1"/>
         <w:ind w:left="417" w:hanging="432"/>
       </w:pPr>
-      <w:bookmarkStart w:id="0" w:name="_Toc18602451"/>
+      <w:bookmarkStart w:id="1" w:name="_Toc18602451"/>
       <w:r>
         <w:lastRenderedPageBreak/>
         <w:t>Inleiding</w:t>
       </w:r>
-      <w:bookmarkEnd w:id="0"/>
+      <w:bookmarkEnd w:id="1"/>
     </w:p>
     <w:p>
       <w:r>
@@ -1233,7 +1232,7 @@
           <w:szCs w:val="22"/>
         </w:rPr>
       </w:pPr>
-      <w:bookmarkStart w:id="1" w:name="_Toc18602452"/>
+      <w:bookmarkStart w:id="2" w:name="_Toc18602452"/>
     </w:p>
     <w:p>
       <w:pPr>
@@ -1243,7 +1242,7 @@
       <w:r>
         <w:t>Doelstelling</w:t>
       </w:r>
-      <w:bookmarkEnd w:id="1"/>
+      <w:bookmarkEnd w:id="2"/>
       <w:r>
         <w:t xml:space="preserve"> </w:t>
       </w:r>
@@ -1263,7 +1262,7 @@
           <w:szCs w:val="22"/>
         </w:rPr>
       </w:pPr>
-      <w:bookmarkStart w:id="2" w:name="_Toc18602453"/>
+      <w:bookmarkStart w:id="3" w:name="_Toc18602453"/>
     </w:p>
     <w:p>
       <w:pPr>
@@ -1273,7 +1272,7 @@
       <w:r>
         <w:t>Omschrijving</w:t>
       </w:r>
-      <w:bookmarkEnd w:id="2"/>
+      <w:bookmarkEnd w:id="3"/>
     </w:p>
     <w:p>
       <w:r>
@@ -1308,7 +1307,7 @@
           <w:szCs w:val="22"/>
         </w:rPr>
       </w:pPr>
-      <w:bookmarkStart w:id="3" w:name="_Toc18602454"/>
+      <w:bookmarkStart w:id="4" w:name="_Toc18602454"/>
     </w:p>
     <w:p>
       <w:pPr>
@@ -1318,49 +1317,323 @@
       <w:r>
         <w:t>Projectgroep</w:t>
       </w:r>
-      <w:bookmarkEnd w:id="3"/>
+      <w:bookmarkEnd w:id="4"/>
     </w:p>
     <w:p>
       <w:pPr>
-        <w:pStyle w:val="Lijstalinea"/>
-        <w:numPr>
-          <w:ilvl w:val="0"/>
-          <w:numId w:val="12"/>
-        </w:numPr>
-      </w:pPr>
-      <w:r>
-        <w:t>Alex Bor</w:t>
-      </w:r>
+        <w:rPr>
+          <w:sz w:val="2"/>
+        </w:rPr>
+      </w:pPr>
     </w:p>
-    <w:p>
-      <w:pPr>
-        <w:pStyle w:val="Lijstalinea"/>
-        <w:numPr>
-          <w:ilvl w:val="0"/>
-          <w:numId w:val="12"/>
-        </w:numPr>
-      </w:pPr>
-      <w:r>
-        <w:t>Dean de Vries</w:t>
-      </w:r>
-    </w:p>
-    <w:p>
-      <w:pPr>
-        <w:pStyle w:val="Lijstalinea"/>
-        <w:numPr>
-          <w:ilvl w:val="0"/>
-          <w:numId w:val="12"/>
-        </w:numPr>
-      </w:pPr>
-      <w:proofErr w:type="spellStart"/>
-      <w:r>
-        <w:t>Kadir</w:t>
-      </w:r>
-      <w:proofErr w:type="spellEnd"/>
-      <w:r>
-        <w:t xml:space="preserve"> Özsoy</w:t>
-      </w:r>
-    </w:p>
+    <w:tbl>
+      <w:tblPr>
+        <w:tblStyle w:val="Rastertabel1licht"/>
+        <w:tblW w:w="0" w:type="auto"/>
+        <w:tblLook w:val="04A0" w:firstRow="1" w:lastRow="0" w:firstColumn="1" w:lastColumn="0" w:noHBand="0" w:noVBand="1"/>
+      </w:tblPr>
+      <w:tblGrid>
+        <w:gridCol w:w="3230"/>
+        <w:gridCol w:w="3230"/>
+        <w:gridCol w:w="3231"/>
+      </w:tblGrid>
+      <w:tr>
+        <w:trPr>
+          <w:cnfStyle w:val="100000000000" w:firstRow="1" w:lastRow="0" w:firstColumn="0" w:lastColumn="0" w:oddVBand="0" w:evenVBand="0" w:oddHBand="0" w:evenHBand="0" w:firstRowFirstColumn="0" w:firstRowLastColumn="0" w:lastRowFirstColumn="0" w:lastRowLastColumn="0"/>
+        </w:trPr>
+        <w:tc>
+          <w:tcPr>
+            <w:cnfStyle w:val="001000000000" w:firstRow="0" w:lastRow="0" w:firstColumn="1" w:lastColumn="0" w:oddVBand="0" w:evenVBand="0" w:oddHBand="0" w:evenHBand="0" w:firstRowFirstColumn="0" w:firstRowLastColumn="0" w:lastRowFirstColumn="0" w:lastRowLastColumn="0"/>
+            <w:tcW w:w="3230" w:type="dxa"/>
+          </w:tcPr>
+          <w:p>
+            <w:pPr>
+              <w:rPr>
+                <w:caps/>
+                <w:color w:val="FFFFFF" w:themeColor="background1"/>
+                <w:spacing w:val="15"/>
+                <w:sz w:val="22"/>
+                <w:szCs w:val="22"/>
+              </w:rPr>
+            </w:pPr>
+            <w:bookmarkStart w:id="5" w:name="_Toc18602455"/>
+            <w:r>
+              <w:rPr>
+                <w:caps/>
+                <w:spacing w:val="15"/>
+                <w:sz w:val="22"/>
+                <w:szCs w:val="22"/>
+              </w:rPr>
+              <w:t>Naam</w:t>
+            </w:r>
+            <w:r>
+              <w:rPr>
+                <w:caps/>
+                <w:spacing w:val="15"/>
+                <w:sz w:val="22"/>
+                <w:szCs w:val="22"/>
+              </w:rPr>
+              <w:t>:</w:t>
+            </w:r>
+          </w:p>
+        </w:tc>
+        <w:tc>
+          <w:tcPr>
+            <w:tcW w:w="3230" w:type="dxa"/>
+          </w:tcPr>
+          <w:p>
+            <w:pPr>
+              <w:cnfStyle w:val="100000000000" w:firstRow="1" w:lastRow="0" w:firstColumn="0" w:lastColumn="0" w:oddVBand="0" w:evenVBand="0" w:oddHBand="0" w:evenHBand="0" w:firstRowFirstColumn="0" w:firstRowLastColumn="0" w:lastRowFirstColumn="0" w:lastRowLastColumn="0"/>
+              <w:rPr>
+                <w:caps/>
+                <w:color w:val="FFFFFF" w:themeColor="background1"/>
+                <w:spacing w:val="15"/>
+                <w:sz w:val="22"/>
+                <w:szCs w:val="22"/>
+              </w:rPr>
+            </w:pPr>
+            <w:r>
+              <w:rPr>
+                <w:caps/>
+                <w:spacing w:val="15"/>
+                <w:sz w:val="22"/>
+                <w:szCs w:val="22"/>
+              </w:rPr>
+              <w:t>Functie:</w:t>
+            </w:r>
+          </w:p>
+        </w:tc>
+        <w:tc>
+          <w:tcPr>
+            <w:tcW w:w="3231" w:type="dxa"/>
+          </w:tcPr>
+          <w:p>
+            <w:pPr>
+              <w:cnfStyle w:val="100000000000" w:firstRow="1" w:lastRow="0" w:firstColumn="0" w:lastColumn="0" w:oddVBand="0" w:evenVBand="0" w:oddHBand="0" w:evenHBand="0" w:firstRowFirstColumn="0" w:firstRowLastColumn="0" w:lastRowFirstColumn="0" w:lastRowLastColumn="0"/>
+              <w:rPr>
+                <w:caps/>
+                <w:color w:val="FFFFFF" w:themeColor="background1"/>
+                <w:spacing w:val="15"/>
+                <w:sz w:val="22"/>
+                <w:szCs w:val="22"/>
+              </w:rPr>
+            </w:pPr>
+            <w:r>
+              <w:rPr>
+                <w:caps/>
+                <w:spacing w:val="15"/>
+                <w:sz w:val="22"/>
+                <w:szCs w:val="22"/>
+              </w:rPr>
+              <w:t>Email:</w:t>
+            </w:r>
+          </w:p>
+        </w:tc>
+      </w:tr>
+      <w:tr>
+        <w:tc>
+          <w:tcPr>
+            <w:cnfStyle w:val="001000000000" w:firstRow="0" w:lastRow="0" w:firstColumn="1" w:lastColumn="0" w:oddVBand="0" w:evenVBand="0" w:oddHBand="0" w:evenHBand="0" w:firstRowFirstColumn="0" w:firstRowLastColumn="0" w:lastRowFirstColumn="0" w:lastRowLastColumn="0"/>
+            <w:tcW w:w="3230" w:type="dxa"/>
+          </w:tcPr>
+          <w:p>
+            <w:pPr>
+              <w:rPr>
+                <w:b w:val="0"/>
+              </w:rPr>
+            </w:pPr>
+            <w:r>
+              <w:rPr>
+                <w:b w:val="0"/>
+              </w:rPr>
+              <w:t>Dr. Hannibal</w:t>
+            </w:r>
+          </w:p>
+        </w:tc>
+        <w:tc>
+          <w:tcPr>
+            <w:tcW w:w="3230" w:type="dxa"/>
+          </w:tcPr>
+          <w:p>
+            <w:pPr>
+              <w:cnfStyle w:val="000000000000" w:firstRow="0" w:lastRow="0" w:firstColumn="0" w:lastColumn="0" w:oddVBand="0" w:evenVBand="0" w:oddHBand="0" w:evenHBand="0" w:firstRowFirstColumn="0" w:firstRowLastColumn="0" w:lastRowFirstColumn="0" w:lastRowLastColumn="0"/>
+            </w:pPr>
+            <w:r>
+              <w:t>Klant</w:t>
+            </w:r>
+          </w:p>
+        </w:tc>
+        <w:tc>
+          <w:tcPr>
+            <w:tcW w:w="3231" w:type="dxa"/>
+          </w:tcPr>
+          <w:p>
+            <w:pPr>
+              <w:cnfStyle w:val="000000000000" w:firstRow="0" w:lastRow="0" w:firstColumn="0" w:lastColumn="0" w:oddVBand="0" w:evenVBand="0" w:oddHBand="0" w:evenHBand="0" w:firstRowFirstColumn="0" w:firstRowLastColumn="0" w:lastRowFirstColumn="0" w:lastRowLastColumn="0"/>
+            </w:pPr>
+            <w:r>
+              <w:t>Onbekend</w:t>
+            </w:r>
+          </w:p>
+        </w:tc>
+      </w:tr>
+      <w:tr>
+        <w:tc>
+          <w:tcPr>
+            <w:cnfStyle w:val="001000000000" w:firstRow="0" w:lastRow="0" w:firstColumn="1" w:lastColumn="0" w:oddVBand="0" w:evenVBand="0" w:oddHBand="0" w:evenHBand="0" w:firstRowFirstColumn="0" w:firstRowLastColumn="0" w:lastRowFirstColumn="0" w:lastRowLastColumn="0"/>
+            <w:tcW w:w="3230" w:type="dxa"/>
+          </w:tcPr>
+          <w:p>
+            <w:pPr>
+              <w:rPr>
+                <w:b w:val="0"/>
+              </w:rPr>
+            </w:pPr>
+            <w:r>
+              <w:rPr>
+                <w:b w:val="0"/>
+              </w:rPr>
+              <w:t>Dean de Vries</w:t>
+            </w:r>
+          </w:p>
+        </w:tc>
+        <w:tc>
+          <w:tcPr>
+            <w:tcW w:w="3230" w:type="dxa"/>
+          </w:tcPr>
+          <w:p>
+            <w:pPr>
+              <w:cnfStyle w:val="000000000000" w:firstRow="0" w:lastRow="0" w:firstColumn="0" w:lastColumn="0" w:oddVBand="0" w:evenVBand="0" w:oddHBand="0" w:evenHBand="0" w:firstRowFirstColumn="0" w:firstRowLastColumn="0" w:lastRowFirstColumn="0" w:lastRowLastColumn="0"/>
+            </w:pPr>
+            <w:r>
+              <w:t>Programmeur</w:t>
+            </w:r>
+          </w:p>
+        </w:tc>
+        <w:tc>
+          <w:tcPr>
+            <w:tcW w:w="3231" w:type="dxa"/>
+          </w:tcPr>
+          <w:p>
+            <w:pPr>
+              <w:cnfStyle w:val="000000000000" w:firstRow="0" w:lastRow="0" w:firstColumn="0" w:lastColumn="0" w:oddVBand="0" w:evenVBand="0" w:oddHBand="0" w:evenHBand="0" w:firstRowFirstColumn="0" w:firstRowLastColumn="0" w:lastRowFirstColumn="0" w:lastRowLastColumn="0"/>
+            </w:pPr>
+            <w:hyperlink r:id="rId9" w:history="1">
+              <w:r>
+                <w:rPr>
+                  <w:rStyle w:val="Hyperlink"/>
+                </w:rPr>
+                <w:t>94131@mborijnland.nl</w:t>
+              </w:r>
+            </w:hyperlink>
+          </w:p>
+        </w:tc>
+      </w:tr>
+      <w:tr>
+        <w:tc>
+          <w:tcPr>
+            <w:cnfStyle w:val="001000000000" w:firstRow="0" w:lastRow="0" w:firstColumn="1" w:lastColumn="0" w:oddVBand="0" w:evenVBand="0" w:oddHBand="0" w:evenHBand="0" w:firstRowFirstColumn="0" w:firstRowLastColumn="0" w:lastRowFirstColumn="0" w:lastRowLastColumn="0"/>
+            <w:tcW w:w="3230" w:type="dxa"/>
+          </w:tcPr>
+          <w:p>
+            <w:pPr>
+              <w:rPr>
+                <w:b w:val="0"/>
+              </w:rPr>
+            </w:pPr>
+            <w:r>
+              <w:rPr>
+                <w:b w:val="0"/>
+              </w:rPr>
+              <w:t>Alex Bor</w:t>
+            </w:r>
+          </w:p>
+        </w:tc>
+        <w:tc>
+          <w:tcPr>
+            <w:tcW w:w="3230" w:type="dxa"/>
+          </w:tcPr>
+          <w:p>
+            <w:pPr>
+              <w:cnfStyle w:val="000000000000" w:firstRow="0" w:lastRow="0" w:firstColumn="0" w:lastColumn="0" w:oddVBand="0" w:evenVBand="0" w:oddHBand="0" w:evenHBand="0" w:firstRowFirstColumn="0" w:firstRowLastColumn="0" w:lastRowFirstColumn="0" w:lastRowLastColumn="0"/>
+            </w:pPr>
+            <w:r>
+              <w:t>Programmeur</w:t>
+            </w:r>
+          </w:p>
+        </w:tc>
+        <w:tc>
+          <w:tcPr>
+            <w:tcW w:w="3231" w:type="dxa"/>
+          </w:tcPr>
+          <w:p>
+            <w:pPr>
+              <w:cnfStyle w:val="000000000000" w:firstRow="0" w:lastRow="0" w:firstColumn="0" w:lastColumn="0" w:oddVBand="0" w:evenVBand="0" w:oddHBand="0" w:evenHBand="0" w:firstRowFirstColumn="0" w:firstRowLastColumn="0" w:lastRowFirstColumn="0" w:lastRowLastColumn="0"/>
+            </w:pPr>
+            <w:hyperlink r:id="rId10" w:history="1">
+              <w:r>
+                <w:rPr>
+                  <w:rStyle w:val="Hyperlink"/>
+                </w:rPr>
+                <w:t>1034365@mborijnland.nl</w:t>
+              </w:r>
+            </w:hyperlink>
+          </w:p>
+        </w:tc>
+      </w:tr>
+      <w:tr>
+        <w:tc>
+          <w:tcPr>
+            <w:cnfStyle w:val="001000000000" w:firstRow="0" w:lastRow="0" w:firstColumn="1" w:lastColumn="0" w:oddVBand="0" w:evenVBand="0" w:oddHBand="0" w:evenHBand="0" w:firstRowFirstColumn="0" w:firstRowLastColumn="0" w:lastRowFirstColumn="0" w:lastRowLastColumn="0"/>
+            <w:tcW w:w="3230" w:type="dxa"/>
+          </w:tcPr>
+          <w:p>
+            <w:pPr>
+              <w:rPr>
+                <w:b w:val="0"/>
+              </w:rPr>
+            </w:pPr>
+            <w:r>
+              <w:rPr>
+                <w:b w:val="0"/>
+              </w:rPr>
+              <w:t>Kadir Özsoy</w:t>
+            </w:r>
+          </w:p>
+        </w:tc>
+        <w:tc>
+          <w:tcPr>
+            <w:tcW w:w="3230" w:type="dxa"/>
+          </w:tcPr>
+          <w:p>
+            <w:pPr>
+              <w:cnfStyle w:val="000000000000" w:firstRow="0" w:lastRow="0" w:firstColumn="0" w:lastColumn="0" w:oddVBand="0" w:evenVBand="0" w:oddHBand="0" w:evenHBand="0" w:firstRowFirstColumn="0" w:firstRowLastColumn="0" w:lastRowFirstColumn="0" w:lastRowLastColumn="0"/>
+            </w:pPr>
+            <w:r>
+              <w:t>Programmeur</w:t>
+            </w:r>
+          </w:p>
+        </w:tc>
+        <w:tc>
+          <w:tcPr>
+            <w:tcW w:w="3231" w:type="dxa"/>
+          </w:tcPr>
+          <w:p>
+            <w:pPr>
+              <w:cnfStyle w:val="000000000000" w:firstRow="0" w:lastRow="0" w:firstColumn="0" w:lastColumn="0" w:oddVBand="0" w:evenVBand="0" w:oddHBand="0" w:evenHBand="0" w:firstRowFirstColumn="0" w:firstRowLastColumn="0" w:lastRowFirstColumn="0" w:lastRowLastColumn="0"/>
+            </w:pPr>
+            <w:hyperlink r:id="rId11" w:history="1">
+              <w:r>
+                <w:rPr>
+                  <w:rStyle w:val="Hyperlink"/>
+                </w:rPr>
+                <w:t>1031783@mborijnland.nl</w:t>
+              </w:r>
+            </w:hyperlink>
+          </w:p>
+        </w:tc>
+      </w:tr>
+    </w:tbl>
     <w:p>
       <w:pPr>
         <w:rPr>
@@ -1371,17 +1644,31 @@
           <w:szCs w:val="22"/>
         </w:rPr>
       </w:pPr>
-      <w:bookmarkStart w:id="4" w:name="_Toc18602455"/>
     </w:p>
     <w:p>
       <w:pPr>
+        <w:rPr>
+          <w:caps/>
+          <w:color w:val="FFFFFF" w:themeColor="background1"/>
+          <w:spacing w:val="15"/>
+          <w:sz w:val="22"/>
+          <w:szCs w:val="22"/>
+        </w:rPr>
+      </w:pPr>
+      <w:r>
+        <w:br w:type="page"/>
+      </w:r>
+    </w:p>
+    <w:p>
+      <w:pPr>
         <w:pStyle w:val="Kop1"/>
         <w:ind w:left="417" w:hanging="432"/>
       </w:pPr>
       <w:r>
+        <w:lastRenderedPageBreak/>
         <w:t>Benodigheden</w:t>
       </w:r>
-      <w:bookmarkEnd w:id="4"/>
+      <w:bookmarkEnd w:id="5"/>
     </w:p>
     <w:p>
       <w:pPr>
@@ -1391,9 +1678,83 @@
           <w:numId w:val="13"/>
         </w:numPr>
       </w:pPr>
-      <w:bookmarkStart w:id="5" w:name="_GoBack"/>
-      <w:bookmarkEnd w:id="5"/>
+      <w:r>
+        <w:t>Laptop / Computer</w:t>
+      </w:r>
     </w:p>
+    <w:p>
+      <w:pPr>
+        <w:pStyle w:val="Lijstalinea"/>
+        <w:numPr>
+          <w:ilvl w:val="0"/>
+          <w:numId w:val="13"/>
+        </w:numPr>
+      </w:pPr>
+      <w:r>
+        <w:t>Android Studio</w:t>
+      </w:r>
+    </w:p>
+    <w:p>
+      <w:pPr>
+        <w:pStyle w:val="Lijstalinea"/>
+        <w:numPr>
+          <w:ilvl w:val="0"/>
+          <w:numId w:val="13"/>
+        </w:numPr>
+      </w:pPr>
+      <w:r>
+        <w:t>GitHub</w:t>
+      </w:r>
+    </w:p>
+    <w:p>
+      <w:pPr>
+        <w:pStyle w:val="Lijstalinea"/>
+        <w:numPr>
+          <w:ilvl w:val="0"/>
+          <w:numId w:val="13"/>
+        </w:numPr>
+      </w:pPr>
+      <w:r>
+        <w:t>Photoshop</w:t>
+      </w:r>
+    </w:p>
+    <w:p>
+      <w:pPr>
+        <w:pStyle w:val="Lijstalinea"/>
+        <w:numPr>
+          <w:ilvl w:val="0"/>
+          <w:numId w:val="13"/>
+        </w:numPr>
+      </w:pPr>
+      <w:r>
+        <w:t>Word</w:t>
+      </w:r>
+    </w:p>
+    <w:p>
+      <w:pPr>
+        <w:pStyle w:val="Lijstalinea"/>
+        <w:numPr>
+          <w:ilvl w:val="0"/>
+          <w:numId w:val="13"/>
+        </w:numPr>
+      </w:pPr>
+      <w:r>
+        <w:t>Browser (Chrome of Firefox)</w:t>
+      </w:r>
+    </w:p>
+    <w:p>
+      <w:pPr>
+        <w:pStyle w:val="Lijstalinea"/>
+        <w:numPr>
+          <w:ilvl w:val="0"/>
+          <w:numId w:val="13"/>
+        </w:numPr>
+      </w:pPr>
+      <w:r>
+        <w:t>Windows 10</w:t>
+      </w:r>
+    </w:p>
+    <w:p/>
     <w:p>
       <w:pPr>
         <w:pStyle w:val="Kop1"/>
@@ -1405,6 +1766,317 @@
       </w:r>
       <w:bookmarkEnd w:id="6"/>
     </w:p>
+    <w:p>
+      <w:pPr>
+        <w:rPr>
+          <w:sz w:val="2"/>
+        </w:rPr>
+      </w:pPr>
+    </w:p>
+    <w:tbl>
+      <w:tblPr>
+        <w:tblStyle w:val="Rastertabel1licht"/>
+        <w:tblW w:w="0" w:type="auto"/>
+        <w:tblLook w:val="04A0" w:firstRow="1" w:lastRow="0" w:firstColumn="1" w:lastColumn="0" w:noHBand="0" w:noVBand="1"/>
+      </w:tblPr>
+      <w:tblGrid>
+        <w:gridCol w:w="2252"/>
+        <w:gridCol w:w="2502"/>
+        <w:gridCol w:w="2870"/>
+        <w:gridCol w:w="2067"/>
+      </w:tblGrid>
+      <w:tr>
+        <w:trPr>
+          <w:cnfStyle w:val="100000000000" w:firstRow="1" w:lastRow="0" w:firstColumn="0" w:lastColumn="0" w:oddVBand="0" w:evenVBand="0" w:oddHBand="0" w:evenHBand="0" w:firstRowFirstColumn="0" w:firstRowLastColumn="0" w:lastRowFirstColumn="0" w:lastRowLastColumn="0"/>
+        </w:trPr>
+        <w:tc>
+          <w:tcPr>
+            <w:cnfStyle w:val="001000000000" w:firstRow="0" w:lastRow="0" w:firstColumn="1" w:lastColumn="0" w:oddVBand="0" w:evenVBand="0" w:oddHBand="0" w:evenHBand="0" w:firstRowFirstColumn="0" w:firstRowLastColumn="0" w:lastRowFirstColumn="0" w:lastRowLastColumn="0"/>
+            <w:tcW w:w="7624" w:type="dxa"/>
+            <w:gridSpan w:val="3"/>
+          </w:tcPr>
+          <w:p>
+            <w:pPr>
+              <w:rPr>
+                <w:b w:val="0"/>
+                <w:bCs w:val="0"/>
+                <w:caps/>
+                <w:color w:val="FFFFFF" w:themeColor="background1"/>
+                <w:spacing w:val="15"/>
+                <w:sz w:val="22"/>
+                <w:szCs w:val="22"/>
+              </w:rPr>
+            </w:pPr>
+            <w:r>
+              <w:rPr>
+                <w:caps/>
+                <w:spacing w:val="15"/>
+                <w:sz w:val="22"/>
+                <w:szCs w:val="22"/>
+              </w:rPr>
+              <w:t>Planning</w:t>
+            </w:r>
+          </w:p>
+        </w:tc>
+        <w:tc>
+          <w:tcPr>
+            <w:tcW w:w="2067" w:type="dxa"/>
+          </w:tcPr>
+          <w:p>
+            <w:pPr>
+              <w:cnfStyle w:val="100000000000" w:firstRow="1" w:lastRow="0" w:firstColumn="0" w:lastColumn="0" w:oddVBand="0" w:evenVBand="0" w:oddHBand="0" w:evenHBand="0" w:firstRowFirstColumn="0" w:firstRowLastColumn="0" w:lastRowFirstColumn="0" w:lastRowLastColumn="0"/>
+              <w:rPr>
+                <w:caps/>
+                <w:spacing w:val="15"/>
+                <w:sz w:val="22"/>
+                <w:szCs w:val="22"/>
+              </w:rPr>
+            </w:pPr>
+          </w:p>
+        </w:tc>
+      </w:tr>
+      <w:tr>
+        <w:tc>
+          <w:tcPr>
+            <w:cnfStyle w:val="001000000000" w:firstRow="0" w:lastRow="0" w:firstColumn="1" w:lastColumn="0" w:oddVBand="0" w:evenVBand="0" w:oddHBand="0" w:evenHBand="0" w:firstRowFirstColumn="0" w:firstRowLastColumn="0" w:lastRowFirstColumn="0" w:lastRowLastColumn="0"/>
+            <w:tcW w:w="2252" w:type="dxa"/>
+          </w:tcPr>
+          <w:p>
+            <w:r>
+              <w:t>Taak:</w:t>
+            </w:r>
+          </w:p>
+        </w:tc>
+        <w:tc>
+          <w:tcPr>
+            <w:tcW w:w="2502" w:type="dxa"/>
+          </w:tcPr>
+          <w:p>
+            <w:pPr>
+              <w:cnfStyle w:val="000000000000" w:firstRow="0" w:lastRow="0" w:firstColumn="0" w:lastColumn="0" w:oddVBand="0" w:evenVBand="0" w:oddHBand="0" w:evenHBand="0" w:firstRowFirstColumn="0" w:firstRowLastColumn="0" w:lastRowFirstColumn="0" w:lastRowLastColumn="0"/>
+              <w:rPr>
+                <w:b/>
+              </w:rPr>
+            </w:pPr>
+            <w:r>
+              <w:rPr>
+                <w:b/>
+              </w:rPr>
+              <w:t>Begindatum:</w:t>
+            </w:r>
+          </w:p>
+        </w:tc>
+        <w:tc>
+          <w:tcPr>
+            <w:tcW w:w="2870" w:type="dxa"/>
+          </w:tcPr>
+          <w:p>
+            <w:pPr>
+              <w:cnfStyle w:val="000000000000" w:firstRow="0" w:lastRow="0" w:firstColumn="0" w:lastColumn="0" w:oddVBand="0" w:evenVBand="0" w:oddHBand="0" w:evenHBand="0" w:firstRowFirstColumn="0" w:firstRowLastColumn="0" w:lastRowFirstColumn="0" w:lastRowLastColumn="0"/>
+              <w:rPr>
+                <w:b/>
+              </w:rPr>
+            </w:pPr>
+            <w:r>
+              <w:rPr>
+                <w:b/>
+              </w:rPr>
+              <w:t>Einddatum:</w:t>
+            </w:r>
+          </w:p>
+        </w:tc>
+        <w:tc>
+          <w:tcPr>
+            <w:tcW w:w="2067" w:type="dxa"/>
+          </w:tcPr>
+          <w:p>
+            <w:pPr>
+              <w:cnfStyle w:val="000000000000" w:firstRow="0" w:lastRow="0" w:firstColumn="0" w:lastColumn="0" w:oddVBand="0" w:evenVBand="0" w:oddHBand="0" w:evenHBand="0" w:firstRowFirstColumn="0" w:firstRowLastColumn="0" w:lastRowFirstColumn="0" w:lastRowLastColumn="0"/>
+              <w:rPr>
+                <w:b/>
+              </w:rPr>
+            </w:pPr>
+            <w:r>
+              <w:rPr>
+                <w:b/>
+              </w:rPr>
+              <w:t>Duur:</w:t>
+            </w:r>
+          </w:p>
+        </w:tc>
+      </w:tr>
+      <w:tr>
+        <w:tc>
+          <w:tcPr>
+            <w:cnfStyle w:val="001000000000" w:firstRow="0" w:lastRow="0" w:firstColumn="1" w:lastColumn="0" w:oddVBand="0" w:evenVBand="0" w:oddHBand="0" w:evenHBand="0" w:firstRowFirstColumn="0" w:firstRowLastColumn="0" w:lastRowFirstColumn="0" w:lastRowLastColumn="0"/>
+            <w:tcW w:w="2252" w:type="dxa"/>
+          </w:tcPr>
+          <w:p>
+            <w:pPr>
+              <w:rPr>
+                <w:b w:val="0"/>
+              </w:rPr>
+            </w:pPr>
+            <w:r>
+              <w:rPr>
+                <w:b w:val="0"/>
+              </w:rPr>
+              <w:t>Ontwerpen</w:t>
+            </w:r>
+          </w:p>
+        </w:tc>
+        <w:tc>
+          <w:tcPr>
+            <w:tcW w:w="2502" w:type="dxa"/>
+          </w:tcPr>
+          <w:p>
+            <w:pPr>
+              <w:cnfStyle w:val="000000000000" w:firstRow="0" w:lastRow="0" w:firstColumn="0" w:lastColumn="0" w:oddVBand="0" w:evenVBand="0" w:oddHBand="0" w:evenHBand="0" w:firstRowFirstColumn="0" w:firstRowLastColumn="0" w:lastRowFirstColumn="0" w:lastRowLastColumn="0"/>
+            </w:pPr>
+            <w:r>
+              <w:t>28 Augustus 2019</w:t>
+            </w:r>
+          </w:p>
+        </w:tc>
+        <w:tc>
+          <w:tcPr>
+            <w:tcW w:w="2870" w:type="dxa"/>
+          </w:tcPr>
+          <w:p>
+            <w:pPr>
+              <w:cnfStyle w:val="000000000000" w:firstRow="0" w:lastRow="0" w:firstColumn="0" w:lastColumn="0" w:oddVBand="0" w:evenVBand="0" w:oddHBand="0" w:evenHBand="0" w:firstRowFirstColumn="0" w:firstRowLastColumn="0" w:lastRowFirstColumn="0" w:lastRowLastColumn="0"/>
+            </w:pPr>
+            <w:r>
+              <w:t>?? Oktober 2019</w:t>
+            </w:r>
+          </w:p>
+        </w:tc>
+        <w:tc>
+          <w:tcPr>
+            <w:tcW w:w="2067" w:type="dxa"/>
+          </w:tcPr>
+          <w:p>
+            <w:pPr>
+              <w:cnfStyle w:val="000000000000" w:firstRow="0" w:lastRow="0" w:firstColumn="0" w:lastColumn="0" w:oddVBand="0" w:evenVBand="0" w:oddHBand="0" w:evenHBand="0" w:firstRowFirstColumn="0" w:firstRowLastColumn="0" w:lastRowFirstColumn="0" w:lastRowLastColumn="0"/>
+            </w:pPr>
+            <w:r>
+              <w:t>?? Weken</w:t>
+            </w:r>
+          </w:p>
+        </w:tc>
+      </w:tr>
+      <w:tr>
+        <w:tc>
+          <w:tcPr>
+            <w:cnfStyle w:val="001000000000" w:firstRow="0" w:lastRow="0" w:firstColumn="1" w:lastColumn="0" w:oddVBand="0" w:evenVBand="0" w:oddHBand="0" w:evenHBand="0" w:firstRowFirstColumn="0" w:firstRowLastColumn="0" w:lastRowFirstColumn="0" w:lastRowLastColumn="0"/>
+            <w:tcW w:w="2252" w:type="dxa"/>
+          </w:tcPr>
+          <w:p>
+            <w:pPr>
+              <w:rPr>
+                <w:b w:val="0"/>
+              </w:rPr>
+            </w:pPr>
+            <w:r>
+              <w:rPr>
+                <w:b w:val="0"/>
+              </w:rPr>
+              <w:t>Realiseren</w:t>
+            </w:r>
+          </w:p>
+        </w:tc>
+        <w:tc>
+          <w:tcPr>
+            <w:tcW w:w="2502" w:type="dxa"/>
+          </w:tcPr>
+          <w:p>
+            <w:pPr>
+              <w:cnfStyle w:val="000000000000" w:firstRow="0" w:lastRow="0" w:firstColumn="0" w:lastColumn="0" w:oddVBand="0" w:evenVBand="0" w:oddHBand="0" w:evenHBand="0" w:firstRowFirstColumn="0" w:firstRowLastColumn="0" w:lastRowFirstColumn="0" w:lastRowLastColumn="0"/>
+            </w:pPr>
+            <w:r>
+              <w:t>?? Oktober 2019</w:t>
+            </w:r>
+          </w:p>
+        </w:tc>
+        <w:tc>
+          <w:tcPr>
+            <w:tcW w:w="2870" w:type="dxa"/>
+          </w:tcPr>
+          <w:p>
+            <w:pPr>
+              <w:cnfStyle w:val="000000000000" w:firstRow="0" w:lastRow="0" w:firstColumn="0" w:lastColumn="0" w:oddVBand="0" w:evenVBand="0" w:oddHBand="0" w:evenHBand="0" w:firstRowFirstColumn="0" w:firstRowLastColumn="0" w:lastRowFirstColumn="0" w:lastRowLastColumn="0"/>
+            </w:pPr>
+            <w:r>
+              <w:t>?? ??? 2019</w:t>
+            </w:r>
+          </w:p>
+        </w:tc>
+        <w:tc>
+          <w:tcPr>
+            <w:tcW w:w="2067" w:type="dxa"/>
+          </w:tcPr>
+          <w:p>
+            <w:pPr>
+              <w:cnfStyle w:val="000000000000" w:firstRow="0" w:lastRow="0" w:firstColumn="0" w:lastColumn="0" w:oddVBand="0" w:evenVBand="0" w:oddHBand="0" w:evenHBand="0" w:firstRowFirstColumn="0" w:firstRowLastColumn="0" w:lastRowFirstColumn="0" w:lastRowLastColumn="0"/>
+            </w:pPr>
+            <w:r>
+              <w:t>?? Weken</w:t>
+            </w:r>
+          </w:p>
+        </w:tc>
+      </w:tr>
+      <w:tr>
+        <w:tc>
+          <w:tcPr>
+            <w:cnfStyle w:val="001000000000" w:firstRow="0" w:lastRow="0" w:firstColumn="1" w:lastColumn="0" w:oddVBand="0" w:evenVBand="0" w:oddHBand="0" w:evenHBand="0" w:firstRowFirstColumn="0" w:firstRowLastColumn="0" w:lastRowFirstColumn="0" w:lastRowLastColumn="0"/>
+            <w:tcW w:w="2252" w:type="dxa"/>
+          </w:tcPr>
+          <w:p>
+            <w:pPr>
+              <w:rPr>
+                <w:b w:val="0"/>
+              </w:rPr>
+            </w:pPr>
+            <w:r>
+              <w:rPr>
+                <w:b w:val="0"/>
+              </w:rPr>
+              <w:t>?</w:t>
+            </w:r>
+          </w:p>
+        </w:tc>
+        <w:tc>
+          <w:tcPr>
+            <w:tcW w:w="2502" w:type="dxa"/>
+          </w:tcPr>
+          <w:p>
+            <w:pPr>
+              <w:cnfStyle w:val="000000000000" w:firstRow="0" w:lastRow="0" w:firstColumn="0" w:lastColumn="0" w:oddVBand="0" w:evenVBand="0" w:oddHBand="0" w:evenHBand="0" w:firstRowFirstColumn="0" w:firstRowLastColumn="0" w:lastRowFirstColumn="0" w:lastRowLastColumn="0"/>
+            </w:pPr>
+          </w:p>
+        </w:tc>
+        <w:tc>
+          <w:tcPr>
+            <w:tcW w:w="2870" w:type="dxa"/>
+          </w:tcPr>
+          <w:p>
+            <w:pPr>
+              <w:cnfStyle w:val="000000000000" w:firstRow="0" w:lastRow="0" w:firstColumn="0" w:lastColumn="0" w:oddVBand="0" w:evenVBand="0" w:oddHBand="0" w:evenHBand="0" w:firstRowFirstColumn="0" w:firstRowLastColumn="0" w:lastRowFirstColumn="0" w:lastRowLastColumn="0"/>
+            </w:pPr>
+          </w:p>
+        </w:tc>
+        <w:tc>
+          <w:tcPr>
+            <w:tcW w:w="2067" w:type="dxa"/>
+          </w:tcPr>
+          <w:p>
+            <w:pPr>
+              <w:cnfStyle w:val="000000000000" w:firstRow="0" w:lastRow="0" w:firstColumn="0" w:lastColumn="0" w:oddVBand="0" w:evenVBand="0" w:oddHBand="0" w:evenHBand="0" w:firstRowFirstColumn="0" w:firstRowLastColumn="0" w:lastRowFirstColumn="0" w:lastRowLastColumn="0"/>
+            </w:pPr>
+          </w:p>
+        </w:tc>
+      </w:tr>
+    </w:tbl>
     <w:p/>
     <w:p>
       <w:pPr>
@@ -1417,14 +2089,510 @@
       </w:r>
       <w:bookmarkEnd w:id="7"/>
     </w:p>
-    <w:p/>
-    <w:p/>
-    <w:p/>
-    <w:p/>
+    <w:p>
+      <w:pPr>
+        <w:rPr>
+          <w:sz w:val="2"/>
+        </w:rPr>
+      </w:pPr>
+    </w:p>
+    <w:tbl>
+      <w:tblPr>
+        <w:tblStyle w:val="Rastertabel1licht"/>
+        <w:tblW w:w="0" w:type="auto"/>
+        <w:tblLook w:val="04A0" w:firstRow="1" w:lastRow="0" w:firstColumn="1" w:lastColumn="0" w:noHBand="0" w:noVBand="1"/>
+      </w:tblPr>
+      <w:tblGrid>
+        <w:gridCol w:w="2547"/>
+        <w:gridCol w:w="1843"/>
+        <w:gridCol w:w="2071"/>
+        <w:gridCol w:w="1047"/>
+        <w:gridCol w:w="2183"/>
+      </w:tblGrid>
+      <w:tr>
+        <w:trPr>
+          <w:cnfStyle w:val="100000000000" w:firstRow="1" w:lastRow="0" w:firstColumn="0" w:lastColumn="0" w:oddVBand="0" w:evenVBand="0" w:oddHBand="0" w:evenHBand="0" w:firstRowFirstColumn="0" w:firstRowLastColumn="0" w:lastRowFirstColumn="0" w:lastRowLastColumn="0"/>
+        </w:trPr>
+        <w:tc>
+          <w:tcPr>
+            <w:cnfStyle w:val="001000000000" w:firstRow="0" w:lastRow="0" w:firstColumn="1" w:lastColumn="0" w:oddVBand="0" w:evenVBand="0" w:oddHBand="0" w:evenHBand="0" w:firstRowFirstColumn="0" w:firstRowLastColumn="0" w:lastRowFirstColumn="0" w:lastRowLastColumn="0"/>
+            <w:tcW w:w="6461" w:type="dxa"/>
+            <w:gridSpan w:val="3"/>
+          </w:tcPr>
+          <w:p>
+            <w:pPr>
+              <w:rPr>
+                <w:b w:val="0"/>
+                <w:bCs w:val="0"/>
+                <w:caps/>
+                <w:color w:val="FFFFFF" w:themeColor="background1"/>
+                <w:spacing w:val="15"/>
+                <w:sz w:val="22"/>
+                <w:szCs w:val="22"/>
+              </w:rPr>
+            </w:pPr>
+            <w:r>
+              <w:rPr>
+                <w:caps/>
+                <w:spacing w:val="15"/>
+                <w:sz w:val="22"/>
+                <w:szCs w:val="22"/>
+              </w:rPr>
+              <w:t>Takenlijst</w:t>
+            </w:r>
+          </w:p>
+        </w:tc>
+        <w:tc>
+          <w:tcPr>
+            <w:tcW w:w="1047" w:type="dxa"/>
+          </w:tcPr>
+          <w:p>
+            <w:pPr>
+              <w:cnfStyle w:val="100000000000" w:firstRow="1" w:lastRow="0" w:firstColumn="0" w:lastColumn="0" w:oddVBand="0" w:evenVBand="0" w:oddHBand="0" w:evenHBand="0" w:firstRowFirstColumn="0" w:firstRowLastColumn="0" w:lastRowFirstColumn="0" w:lastRowLastColumn="0"/>
+              <w:rPr>
+                <w:caps/>
+                <w:spacing w:val="15"/>
+                <w:sz w:val="22"/>
+                <w:szCs w:val="22"/>
+              </w:rPr>
+            </w:pPr>
+          </w:p>
+        </w:tc>
+        <w:tc>
+          <w:tcPr>
+            <w:tcW w:w="2183" w:type="dxa"/>
+          </w:tcPr>
+          <w:p>
+            <w:pPr>
+              <w:cnfStyle w:val="100000000000" w:firstRow="1" w:lastRow="0" w:firstColumn="0" w:lastColumn="0" w:oddVBand="0" w:evenVBand="0" w:oddHBand="0" w:evenHBand="0" w:firstRowFirstColumn="0" w:firstRowLastColumn="0" w:lastRowFirstColumn="0" w:lastRowLastColumn="0"/>
+              <w:rPr>
+                <w:caps/>
+                <w:spacing w:val="15"/>
+                <w:sz w:val="22"/>
+                <w:szCs w:val="22"/>
+              </w:rPr>
+            </w:pPr>
+          </w:p>
+        </w:tc>
+      </w:tr>
+      <w:tr>
+        <w:tc>
+          <w:tcPr>
+            <w:cnfStyle w:val="001000000000" w:firstRow="0" w:lastRow="0" w:firstColumn="1" w:lastColumn="0" w:oddVBand="0" w:evenVBand="0" w:oddHBand="0" w:evenHBand="0" w:firstRowFirstColumn="0" w:firstRowLastColumn="0" w:lastRowFirstColumn="0" w:lastRowLastColumn="0"/>
+            <w:tcW w:w="2547" w:type="dxa"/>
+          </w:tcPr>
+          <w:p>
+            <w:r>
+              <w:t>Subtaak</w:t>
+            </w:r>
+          </w:p>
+        </w:tc>
+        <w:tc>
+          <w:tcPr>
+            <w:tcW w:w="1843" w:type="dxa"/>
+          </w:tcPr>
+          <w:p>
+            <w:pPr>
+              <w:cnfStyle w:val="000000000000" w:firstRow="0" w:lastRow="0" w:firstColumn="0" w:lastColumn="0" w:oddVBand="0" w:evenVBand="0" w:oddHBand="0" w:evenHBand="0" w:firstRowFirstColumn="0" w:firstRowLastColumn="0" w:lastRowFirstColumn="0" w:lastRowLastColumn="0"/>
+              <w:rPr>
+                <w:b/>
+              </w:rPr>
+            </w:pPr>
+            <w:r>
+              <w:rPr>
+                <w:b/>
+              </w:rPr>
+              <w:t>Begindatum:</w:t>
+            </w:r>
+          </w:p>
+        </w:tc>
+        <w:tc>
+          <w:tcPr>
+            <w:tcW w:w="2071" w:type="dxa"/>
+          </w:tcPr>
+          <w:p>
+            <w:pPr>
+              <w:cnfStyle w:val="000000000000" w:firstRow="0" w:lastRow="0" w:firstColumn="0" w:lastColumn="0" w:oddVBand="0" w:evenVBand="0" w:oddHBand="0" w:evenHBand="0" w:firstRowFirstColumn="0" w:firstRowLastColumn="0" w:lastRowFirstColumn="0" w:lastRowLastColumn="0"/>
+              <w:rPr>
+                <w:b/>
+              </w:rPr>
+            </w:pPr>
+            <w:r>
+              <w:rPr>
+                <w:b/>
+              </w:rPr>
+              <w:t>Einddatum:</w:t>
+            </w:r>
+          </w:p>
+        </w:tc>
+        <w:tc>
+          <w:tcPr>
+            <w:tcW w:w="1047" w:type="dxa"/>
+          </w:tcPr>
+          <w:p>
+            <w:pPr>
+              <w:cnfStyle w:val="000000000000" w:firstRow="0" w:lastRow="0" w:firstColumn="0" w:lastColumn="0" w:oddVBand="0" w:evenVBand="0" w:oddHBand="0" w:evenHBand="0" w:firstRowFirstColumn="0" w:firstRowLastColumn="0" w:lastRowFirstColumn="0" w:lastRowLastColumn="0"/>
+              <w:rPr>
+                <w:b/>
+              </w:rPr>
+            </w:pPr>
+            <w:r>
+              <w:rPr>
+                <w:b/>
+              </w:rPr>
+              <w:t>Duur:</w:t>
+            </w:r>
+          </w:p>
+        </w:tc>
+        <w:tc>
+          <w:tcPr>
+            <w:tcW w:w="2183" w:type="dxa"/>
+          </w:tcPr>
+          <w:p>
+            <w:pPr>
+              <w:cnfStyle w:val="000000000000" w:firstRow="0" w:lastRow="0" w:firstColumn="0" w:lastColumn="0" w:oddVBand="0" w:evenVBand="0" w:oddHBand="0" w:evenHBand="0" w:firstRowFirstColumn="0" w:firstRowLastColumn="0" w:lastRowFirstColumn="0" w:lastRowLastColumn="0"/>
+              <w:rPr>
+                <w:b/>
+              </w:rPr>
+            </w:pPr>
+            <w:r>
+              <w:rPr>
+                <w:b/>
+              </w:rPr>
+              <w:t>Betrokkenen</w:t>
+            </w:r>
+          </w:p>
+        </w:tc>
+      </w:tr>
+      <w:tr>
+        <w:tc>
+          <w:tcPr>
+            <w:cnfStyle w:val="001000000000" w:firstRow="0" w:lastRow="0" w:firstColumn="1" w:lastColumn="0" w:oddVBand="0" w:evenVBand="0" w:oddHBand="0" w:evenHBand="0" w:firstRowFirstColumn="0" w:firstRowLastColumn="0" w:lastRowFirstColumn="0" w:lastRowLastColumn="0"/>
+            <w:tcW w:w="2547" w:type="dxa"/>
+          </w:tcPr>
+          <w:p>
+            <w:pPr>
+              <w:rPr>
+                <w:b w:val="0"/>
+              </w:rPr>
+            </w:pPr>
+            <w:r>
+              <w:rPr>
+                <w:b w:val="0"/>
+              </w:rPr>
+              <w:t>Plan van aanpak schrijven</w:t>
+            </w:r>
+          </w:p>
+        </w:tc>
+        <w:tc>
+          <w:tcPr>
+            <w:tcW w:w="1843" w:type="dxa"/>
+          </w:tcPr>
+          <w:p>
+            <w:pPr>
+              <w:cnfStyle w:val="000000000000" w:firstRow="0" w:lastRow="0" w:firstColumn="0" w:lastColumn="0" w:oddVBand="0" w:evenVBand="0" w:oddHBand="0" w:evenHBand="0" w:firstRowFirstColumn="0" w:firstRowLastColumn="0" w:lastRowFirstColumn="0" w:lastRowLastColumn="0"/>
+            </w:pPr>
+            <w:r>
+              <w:t>9 September 2019</w:t>
+            </w:r>
+          </w:p>
+        </w:tc>
+        <w:tc>
+          <w:tcPr>
+            <w:tcW w:w="2071" w:type="dxa"/>
+          </w:tcPr>
+          <w:p>
+            <w:pPr>
+              <w:cnfStyle w:val="000000000000" w:firstRow="0" w:lastRow="0" w:firstColumn="0" w:lastColumn="0" w:oddVBand="0" w:evenVBand="0" w:oddHBand="0" w:evenHBand="0" w:firstRowFirstColumn="0" w:firstRowLastColumn="0" w:lastRowFirstColumn="0" w:lastRowLastColumn="0"/>
+            </w:pPr>
+            <w:r>
+              <w:t>16 September 2019</w:t>
+            </w:r>
+          </w:p>
+        </w:tc>
+        <w:tc>
+          <w:tcPr>
+            <w:tcW w:w="1047" w:type="dxa"/>
+          </w:tcPr>
+          <w:p>
+            <w:pPr>
+              <w:cnfStyle w:val="000000000000" w:firstRow="0" w:lastRow="0" w:firstColumn="0" w:lastColumn="0" w:oddVBand="0" w:evenVBand="0" w:oddHBand="0" w:evenHBand="0" w:firstRowFirstColumn="0" w:firstRowLastColumn="0" w:lastRowFirstColumn="0" w:lastRowLastColumn="0"/>
+            </w:pPr>
+            <w:r>
+              <w:t>1 Week</w:t>
+            </w:r>
+          </w:p>
+        </w:tc>
+        <w:tc>
+          <w:tcPr>
+            <w:tcW w:w="2183" w:type="dxa"/>
+          </w:tcPr>
+          <w:p>
+            <w:pPr>
+              <w:cnfStyle w:val="000000000000" w:firstRow="0" w:lastRow="0" w:firstColumn="0" w:lastColumn="0" w:oddVBand="0" w:evenVBand="0" w:oddHBand="0" w:evenHBand="0" w:firstRowFirstColumn="0" w:firstRowLastColumn="0" w:lastRowFirstColumn="0" w:lastRowLastColumn="0"/>
+            </w:pPr>
+            <w:r>
+              <w:t>Kadir Özsoy</w:t>
+            </w:r>
+            <w:r>
+              <w:br/>
+              <w:t>Dean de Vries</w:t>
+            </w:r>
+            <w:r>
+              <w:br/>
+              <w:t>Alex Bor</w:t>
+            </w:r>
+          </w:p>
+        </w:tc>
+      </w:tr>
+      <w:tr>
+        <w:tc>
+          <w:tcPr>
+            <w:cnfStyle w:val="001000000000" w:firstRow="0" w:lastRow="0" w:firstColumn="1" w:lastColumn="0" w:oddVBand="0" w:evenVBand="0" w:oddHBand="0" w:evenHBand="0" w:firstRowFirstColumn="0" w:firstRowLastColumn="0" w:lastRowFirstColumn="0" w:lastRowLastColumn="0"/>
+            <w:tcW w:w="2547" w:type="dxa"/>
+          </w:tcPr>
+          <w:p>
+            <w:pPr>
+              <w:rPr>
+                <w:b w:val="0"/>
+              </w:rPr>
+            </w:pPr>
+            <w:r>
+              <w:rPr>
+                <w:b w:val="0"/>
+              </w:rPr>
+              <w:t>Functioneel ontwerp maken</w:t>
+            </w:r>
+          </w:p>
+        </w:tc>
+        <w:tc>
+          <w:tcPr>
+            <w:tcW w:w="1843" w:type="dxa"/>
+          </w:tcPr>
+          <w:p>
+            <w:pPr>
+              <w:cnfStyle w:val="000000000000" w:firstRow="0" w:lastRow="0" w:firstColumn="0" w:lastColumn="0" w:oddVBand="0" w:evenVBand="0" w:oddHBand="0" w:evenHBand="0" w:firstRowFirstColumn="0" w:firstRowLastColumn="0" w:lastRowFirstColumn="0" w:lastRowLastColumn="0"/>
+            </w:pPr>
+            <w:r>
+              <w:t>16 September 2019</w:t>
+            </w:r>
+          </w:p>
+        </w:tc>
+        <w:tc>
+          <w:tcPr>
+            <w:tcW w:w="2071" w:type="dxa"/>
+          </w:tcPr>
+          <w:p>
+            <w:pPr>
+              <w:cnfStyle w:val="000000000000" w:firstRow="0" w:lastRow="0" w:firstColumn="0" w:lastColumn="0" w:oddVBand="0" w:evenVBand="0" w:oddHBand="0" w:evenHBand="0" w:firstRowFirstColumn="0" w:firstRowLastColumn="0" w:lastRowFirstColumn="0" w:lastRowLastColumn="0"/>
+            </w:pPr>
+            <w:r>
+              <w:t>30 September 2019</w:t>
+            </w:r>
+          </w:p>
+        </w:tc>
+        <w:tc>
+          <w:tcPr>
+            <w:tcW w:w="1047" w:type="dxa"/>
+          </w:tcPr>
+          <w:p>
+            <w:pPr>
+              <w:cnfStyle w:val="000000000000" w:firstRow="0" w:lastRow="0" w:firstColumn="0" w:lastColumn="0" w:oddVBand="0" w:evenVBand="0" w:oddHBand="0" w:evenHBand="0" w:firstRowFirstColumn="0" w:firstRowLastColumn="0" w:lastRowFirstColumn="0" w:lastRowLastColumn="0"/>
+            </w:pPr>
+            <w:r>
+              <w:t>2 Weken</w:t>
+            </w:r>
+          </w:p>
+        </w:tc>
+        <w:tc>
+          <w:tcPr>
+            <w:tcW w:w="2183" w:type="dxa"/>
+          </w:tcPr>
+          <w:p>
+            <w:pPr>
+              <w:cnfStyle w:val="000000000000" w:firstRow="0" w:lastRow="0" w:firstColumn="0" w:lastColumn="0" w:oddVBand="0" w:evenVBand="0" w:oddHBand="0" w:evenHBand="0" w:firstRowFirstColumn="0" w:firstRowLastColumn="0" w:lastRowFirstColumn="0" w:lastRowLastColumn="0"/>
+            </w:pPr>
+            <w:r>
+              <w:t>Kadir Özsoy</w:t>
+            </w:r>
+            <w:r>
+              <w:br/>
+              <w:t>Dean de Vries</w:t>
+            </w:r>
+            <w:r>
+              <w:br/>
+              <w:t>Alex Bor</w:t>
+            </w:r>
+          </w:p>
+        </w:tc>
+      </w:tr>
+      <w:tr>
+        <w:tc>
+          <w:tcPr>
+            <w:cnfStyle w:val="001000000000" w:firstRow="0" w:lastRow="0" w:firstColumn="1" w:lastColumn="0" w:oddVBand="0" w:evenVBand="0" w:oddHBand="0" w:evenHBand="0" w:firstRowFirstColumn="0" w:firstRowLastColumn="0" w:lastRowFirstColumn="0" w:lastRowLastColumn="0"/>
+            <w:tcW w:w="2547" w:type="dxa"/>
+          </w:tcPr>
+          <w:p>
+            <w:pPr>
+              <w:rPr>
+                <w:bCs w:val="0"/>
+              </w:rPr>
+            </w:pPr>
+            <w:r>
+              <w:rPr>
+                <w:b w:val="0"/>
+              </w:rPr>
+              <w:t>Technisch ontwerp maken</w:t>
+            </w:r>
+          </w:p>
+        </w:tc>
+        <w:tc>
+          <w:tcPr>
+            <w:tcW w:w="1843" w:type="dxa"/>
+          </w:tcPr>
+          <w:p>
+            <w:pPr>
+              <w:cnfStyle w:val="000000000000" w:firstRow="0" w:lastRow="0" w:firstColumn="0" w:lastColumn="0" w:oddVBand="0" w:evenVBand="0" w:oddHBand="0" w:evenHBand="0" w:firstRowFirstColumn="0" w:firstRowLastColumn="0" w:lastRowFirstColumn="0" w:lastRowLastColumn="0"/>
+            </w:pPr>
+            <w:r>
+              <w:t>30 September 2019</w:t>
+            </w:r>
+          </w:p>
+        </w:tc>
+        <w:tc>
+          <w:tcPr>
+            <w:tcW w:w="2071" w:type="dxa"/>
+          </w:tcPr>
+          <w:p>
+            <w:pPr>
+              <w:cnfStyle w:val="000000000000" w:firstRow="0" w:lastRow="0" w:firstColumn="0" w:lastColumn="0" w:oddVBand="0" w:evenVBand="0" w:oddHBand="0" w:evenHBand="0" w:firstRowFirstColumn="0" w:firstRowLastColumn="0" w:lastRowFirstColumn="0" w:lastRowLastColumn="0"/>
+            </w:pPr>
+            <w:r>
+              <w:t>14 Oktober 2019</w:t>
+            </w:r>
+          </w:p>
+        </w:tc>
+        <w:tc>
+          <w:tcPr>
+            <w:tcW w:w="1047" w:type="dxa"/>
+          </w:tcPr>
+          <w:p>
+            <w:pPr>
+              <w:cnfStyle w:val="000000000000" w:firstRow="0" w:lastRow="0" w:firstColumn="0" w:lastColumn="0" w:oddVBand="0" w:evenVBand="0" w:oddHBand="0" w:evenHBand="0" w:firstRowFirstColumn="0" w:firstRowLastColumn="0" w:lastRowFirstColumn="0" w:lastRowLastColumn="0"/>
+            </w:pPr>
+            <w:r>
+              <w:t>2 Weken</w:t>
+            </w:r>
+          </w:p>
+        </w:tc>
+        <w:tc>
+          <w:tcPr>
+            <w:tcW w:w="2183" w:type="dxa"/>
+          </w:tcPr>
+          <w:p>
+            <w:pPr>
+              <w:cnfStyle w:val="000000000000" w:firstRow="0" w:lastRow="0" w:firstColumn="0" w:lastColumn="0" w:oddVBand="0" w:evenVBand="0" w:oddHBand="0" w:evenHBand="0" w:firstRowFirstColumn="0" w:firstRowLastColumn="0" w:lastRowFirstColumn="0" w:lastRowLastColumn="0"/>
+            </w:pPr>
+            <w:r>
+              <w:t>Kadir Özsoy</w:t>
+            </w:r>
+            <w:r>
+              <w:br/>
+              <w:t>Dean de Vries</w:t>
+            </w:r>
+            <w:r>
+              <w:br/>
+              <w:t>Alex Bor</w:t>
+            </w:r>
+          </w:p>
+        </w:tc>
+      </w:tr>
+      <w:tr>
+        <w:tc>
+          <w:tcPr>
+            <w:cnfStyle w:val="001000000000" w:firstRow="0" w:lastRow="0" w:firstColumn="1" w:lastColumn="0" w:oddVBand="0" w:evenVBand="0" w:oddHBand="0" w:evenHBand="0" w:firstRowFirstColumn="0" w:firstRowLastColumn="0" w:lastRowFirstColumn="0" w:lastRowLastColumn="0"/>
+            <w:tcW w:w="2547" w:type="dxa"/>
+          </w:tcPr>
+          <w:p>
+            <w:pPr>
+              <w:rPr>
+                <w:b w:val="0"/>
+              </w:rPr>
+            </w:pPr>
+            <w:r>
+              <w:rPr>
+                <w:b w:val="0"/>
+              </w:rPr>
+              <w:t>Ontwikkelomgeving creëren</w:t>
+            </w:r>
+          </w:p>
+        </w:tc>
+        <w:tc>
+          <w:tcPr>
+            <w:tcW w:w="1843" w:type="dxa"/>
+          </w:tcPr>
+          <w:p>
+            <w:pPr>
+              <w:cnfStyle w:val="000000000000" w:firstRow="0" w:lastRow="0" w:firstColumn="0" w:lastColumn="0" w:oddVBand="0" w:evenVBand="0" w:oddHBand="0" w:evenHBand="0" w:firstRowFirstColumn="0" w:firstRowLastColumn="0" w:lastRowFirstColumn="0" w:lastRowLastColumn="0"/>
+            </w:pPr>
+            <w:r>
+              <w:t>14 Oktober 2019</w:t>
+            </w:r>
+          </w:p>
+        </w:tc>
+        <w:tc>
+          <w:tcPr>
+            <w:tcW w:w="2071" w:type="dxa"/>
+          </w:tcPr>
+          <w:p>
+            <w:pPr>
+              <w:cnfStyle w:val="000000000000" w:firstRow="0" w:lastRow="0" w:firstColumn="0" w:lastColumn="0" w:oddVBand="0" w:evenVBand="0" w:oddHBand="0" w:evenHBand="0" w:firstRowFirstColumn="0" w:firstRowLastColumn="0" w:lastRowFirstColumn="0" w:lastRowLastColumn="0"/>
+            </w:pPr>
+            <w:r>
+              <w:t>21 Oktober 2019</w:t>
+            </w:r>
+          </w:p>
+        </w:tc>
+        <w:tc>
+          <w:tcPr>
+            <w:tcW w:w="1047" w:type="dxa"/>
+          </w:tcPr>
+          <w:p>
+            <w:pPr>
+              <w:cnfStyle w:val="000000000000" w:firstRow="0" w:lastRow="0" w:firstColumn="0" w:lastColumn="0" w:oddVBand="0" w:evenVBand="0" w:oddHBand="0" w:evenHBand="0" w:firstRowFirstColumn="0" w:firstRowLastColumn="0" w:lastRowFirstColumn="0" w:lastRowLastColumn="0"/>
+            </w:pPr>
+            <w:r>
+              <w:t>1 Week</w:t>
+            </w:r>
+          </w:p>
+        </w:tc>
+        <w:tc>
+          <w:tcPr>
+            <w:tcW w:w="2183" w:type="dxa"/>
+          </w:tcPr>
+          <w:p>
+            <w:pPr>
+              <w:cnfStyle w:val="000000000000" w:firstRow="0" w:lastRow="0" w:firstColumn="0" w:lastColumn="0" w:oddVBand="0" w:evenVBand="0" w:oddHBand="0" w:evenHBand="0" w:firstRowFirstColumn="0" w:firstRowLastColumn="0" w:lastRowFirstColumn="0" w:lastRowLastColumn="0"/>
+            </w:pPr>
+            <w:r>
+              <w:t>Kadir Özsoy</w:t>
+            </w:r>
+            <w:r>
+              <w:br/>
+              <w:t>Dean de Vries</w:t>
+            </w:r>
+            <w:r>
+              <w:br/>
+              <w:t>Alex Bor</w:t>
+            </w:r>
+          </w:p>
+        </w:tc>
+      </w:tr>
+    </w:tbl>
     <w:p/>
     <w:sectPr>
-      <w:headerReference w:type="default" r:id="rId9"/>
-      <w:footerReference w:type="default" r:id="rId10"/>
+      <w:headerReference w:type="default" r:id="rId12"/>
+      <w:footerReference w:type="default" r:id="rId13"/>
       <w:pgSz w:w="11904" w:h="16838"/>
       <w:pgMar w:top="690" w:right="1071" w:bottom="687" w:left="1132" w:header="708" w:footer="708" w:gutter="0"/>
       <w:cols w:space="708"/>
@@ -3259,6 +4427,214 @@
       <w:contextualSpacing/>
     </w:pPr>
   </w:style>
+  <w:style w:type="table" w:styleId="Tabelraster">
+    <w:name w:val="Table Grid"/>
+    <w:basedOn w:val="Standaardtabel"/>
+    <w:uiPriority w:val="39"/>
+    <w:rsid w:val="000628D7"/>
+    <w:pPr>
+      <w:spacing w:before="0" w:after="0" w:line="240" w:lineRule="auto"/>
+    </w:pPr>
+    <w:tblPr>
+      <w:tblBorders>
+        <w:top w:val="single" w:sz="4" w:space="0" w:color="auto"/>
+        <w:left w:val="single" w:sz="4" w:space="0" w:color="auto"/>
+        <w:bottom w:val="single" w:sz="4" w:space="0" w:color="auto"/>
+        <w:right w:val="single" w:sz="4" w:space="0" w:color="auto"/>
+        <w:insideH w:val="single" w:sz="4" w:space="0" w:color="auto"/>
+        <w:insideV w:val="single" w:sz="4" w:space="0" w:color="auto"/>
+      </w:tblBorders>
+    </w:tblPr>
+  </w:style>
+  <w:style w:type="table" w:styleId="Onopgemaaktetabel5">
+    <w:name w:val="Plain Table 5"/>
+    <w:basedOn w:val="Standaardtabel"/>
+    <w:uiPriority w:val="45"/>
+    <w:rsid w:val="000628D7"/>
+    <w:pPr>
+      <w:spacing w:after="0" w:line="240" w:lineRule="auto"/>
+    </w:pPr>
+    <w:tblPr>
+      <w:tblStyleRowBandSize w:val="1"/>
+      <w:tblStyleColBandSize w:val="1"/>
+    </w:tblPr>
+    <w:tblStylePr w:type="firstRow">
+      <w:rPr>
+        <w:rFonts w:asciiTheme="majorHAnsi" w:eastAsiaTheme="majorEastAsia" w:hAnsiTheme="majorHAnsi" w:cstheme="majorBidi"/>
+        <w:i/>
+        <w:iCs/>
+        <w:sz w:val="26"/>
+      </w:rPr>
+      <w:tblPr/>
+      <w:tcPr>
+        <w:tcBorders>
+          <w:bottom w:val="single" w:sz="4" w:space="0" w:color="7F7F7F" w:themeColor="text1" w:themeTint="80"/>
+        </w:tcBorders>
+        <w:shd w:val="clear" w:color="auto" w:fill="FFFFFF" w:themeFill="background1"/>
+      </w:tcPr>
+    </w:tblStylePr>
+    <w:tblStylePr w:type="lastRow">
+      <w:rPr>
+        <w:rFonts w:asciiTheme="majorHAnsi" w:eastAsiaTheme="majorEastAsia" w:hAnsiTheme="majorHAnsi" w:cstheme="majorBidi"/>
+        <w:i/>
+        <w:iCs/>
+        <w:sz w:val="26"/>
+      </w:rPr>
+      <w:tblPr/>
+      <w:tcPr>
+        <w:tcBorders>
+          <w:top w:val="single" w:sz="4" w:space="0" w:color="7F7F7F" w:themeColor="text1" w:themeTint="80"/>
+        </w:tcBorders>
+        <w:shd w:val="clear" w:color="auto" w:fill="FFFFFF" w:themeFill="background1"/>
+      </w:tcPr>
+    </w:tblStylePr>
+    <w:tblStylePr w:type="firstCol">
+      <w:pPr>
+        <w:jc w:val="right"/>
+      </w:pPr>
+      <w:rPr>
+        <w:rFonts w:asciiTheme="majorHAnsi" w:eastAsiaTheme="majorEastAsia" w:hAnsiTheme="majorHAnsi" w:cstheme="majorBidi"/>
+        <w:i/>
+        <w:iCs/>
+        <w:sz w:val="26"/>
+      </w:rPr>
+      <w:tblPr/>
+      <w:tcPr>
+        <w:tcBorders>
+          <w:right w:val="single" w:sz="4" w:space="0" w:color="7F7F7F" w:themeColor="text1" w:themeTint="80"/>
+        </w:tcBorders>
+        <w:shd w:val="clear" w:color="auto" w:fill="FFFFFF" w:themeFill="background1"/>
+      </w:tcPr>
+    </w:tblStylePr>
+    <w:tblStylePr w:type="lastCol">
+      <w:rPr>
+        <w:rFonts w:asciiTheme="majorHAnsi" w:eastAsiaTheme="majorEastAsia" w:hAnsiTheme="majorHAnsi" w:cstheme="majorBidi"/>
+        <w:i/>
+        <w:iCs/>
+        <w:sz w:val="26"/>
+      </w:rPr>
+      <w:tblPr/>
+      <w:tcPr>
+        <w:tcBorders>
+          <w:left w:val="single" w:sz="4" w:space="0" w:color="7F7F7F" w:themeColor="text1" w:themeTint="80"/>
+        </w:tcBorders>
+        <w:shd w:val="clear" w:color="auto" w:fill="FFFFFF" w:themeFill="background1"/>
+      </w:tcPr>
+    </w:tblStylePr>
+    <w:tblStylePr w:type="band1Vert">
+      <w:tblPr/>
+      <w:tcPr>
+        <w:shd w:val="clear" w:color="auto" w:fill="F2F2F2" w:themeFill="background1" w:themeFillShade="F2"/>
+      </w:tcPr>
+    </w:tblStylePr>
+    <w:tblStylePr w:type="band1Horz">
+      <w:tblPr/>
+      <w:tcPr>
+        <w:shd w:val="clear" w:color="auto" w:fill="F2F2F2" w:themeFill="background1" w:themeFillShade="F2"/>
+      </w:tcPr>
+    </w:tblStylePr>
+    <w:tblStylePr w:type="neCell">
+      <w:tblPr/>
+      <w:tcPr>
+        <w:tcBorders>
+          <w:left w:val="nil"/>
+        </w:tcBorders>
+      </w:tcPr>
+    </w:tblStylePr>
+    <w:tblStylePr w:type="nwCell">
+      <w:tblPr/>
+      <w:tcPr>
+        <w:tcBorders>
+          <w:right w:val="nil"/>
+        </w:tcBorders>
+      </w:tcPr>
+    </w:tblStylePr>
+    <w:tblStylePr w:type="seCell">
+      <w:tblPr/>
+      <w:tcPr>
+        <w:tcBorders>
+          <w:left w:val="nil"/>
+        </w:tcBorders>
+      </w:tcPr>
+    </w:tblStylePr>
+    <w:tblStylePr w:type="swCell">
+      <w:tblPr/>
+      <w:tcPr>
+        <w:tcBorders>
+          <w:right w:val="nil"/>
+        </w:tcBorders>
+      </w:tcPr>
+    </w:tblStylePr>
+  </w:style>
+  <w:style w:type="table" w:styleId="Rastertabel1licht">
+    <w:name w:val="Grid Table 1 Light"/>
+    <w:basedOn w:val="Standaardtabel"/>
+    <w:uiPriority w:val="46"/>
+    <w:rsid w:val="000628D7"/>
+    <w:pPr>
+      <w:spacing w:after="0" w:line="240" w:lineRule="auto"/>
+    </w:pPr>
+    <w:tblPr>
+      <w:tblStyleRowBandSize w:val="1"/>
+      <w:tblStyleColBandSize w:val="1"/>
+      <w:tblBorders>
+        <w:top w:val="single" w:sz="4" w:space="0" w:color="999999" w:themeColor="text1" w:themeTint="66"/>
+        <w:left w:val="single" w:sz="4" w:space="0" w:color="999999" w:themeColor="text1" w:themeTint="66"/>
+        <w:bottom w:val="single" w:sz="4" w:space="0" w:color="999999" w:themeColor="text1" w:themeTint="66"/>
+        <w:right w:val="single" w:sz="4" w:space="0" w:color="999999" w:themeColor="text1" w:themeTint="66"/>
+        <w:insideH w:val="single" w:sz="4" w:space="0" w:color="999999" w:themeColor="text1" w:themeTint="66"/>
+        <w:insideV w:val="single" w:sz="4" w:space="0" w:color="999999" w:themeColor="text1" w:themeTint="66"/>
+      </w:tblBorders>
+    </w:tblPr>
+    <w:tblStylePr w:type="firstRow">
+      <w:rPr>
+        <w:b/>
+        <w:bCs/>
+      </w:rPr>
+      <w:tblPr/>
+      <w:tcPr>
+        <w:tcBorders>
+          <w:bottom w:val="single" w:sz="12" w:space="0" w:color="666666" w:themeColor="text1" w:themeTint="99"/>
+        </w:tcBorders>
+      </w:tcPr>
+    </w:tblStylePr>
+    <w:tblStylePr w:type="lastRow">
+      <w:rPr>
+        <w:b/>
+        <w:bCs/>
+      </w:rPr>
+      <w:tblPr/>
+      <w:tcPr>
+        <w:tcBorders>
+          <w:top w:val="double" w:sz="2" w:space="0" w:color="666666" w:themeColor="text1" w:themeTint="99"/>
+        </w:tcBorders>
+      </w:tcPr>
+    </w:tblStylePr>
+    <w:tblStylePr w:type="firstCol">
+      <w:rPr>
+        <w:b/>
+        <w:bCs/>
+      </w:rPr>
+    </w:tblStylePr>
+    <w:tblStylePr w:type="lastCol">
+      <w:rPr>
+        <w:b/>
+        <w:bCs/>
+      </w:rPr>
+    </w:tblStylePr>
+  </w:style>
+  <w:style w:type="character" w:styleId="Onopgelostemelding">
+    <w:name w:val="Unresolved Mention"/>
+    <w:basedOn w:val="Standaardalinea-lettertype"/>
+    <w:uiPriority w:val="99"/>
+    <w:semiHidden/>
+    <w:unhideWhenUsed/>
+    <w:rsid w:val="000628D7"/>
+    <w:rPr>
+      <w:color w:val="605E5C"/>
+      <w:shd w:val="clear" w:color="auto" w:fill="E1DFDD"/>
+    </w:rPr>
+  </w:style>
 </w:styles>
 </file>
 
@@ -3562,7 +4938,7 @@
 </file>
 
 <file path=customXml/itemProps1.xml><?xml version="1.0" encoding="utf-8"?>
-<ds:datastoreItem xmlns:ds="http://schemas.openxmlformats.org/officeDocument/2006/customXml" ds:itemID="{AAD7F180-BB0D-46E9-9958-DC0078A9898B}">
+<ds:datastoreItem xmlns:ds="http://schemas.openxmlformats.org/officeDocument/2006/customXml" ds:itemID="{20F626C0-3DB1-479C-B0FA-03FF4AFDFAB4}">
   <ds:schemaRefs>
     <ds:schemaRef ds:uri="http://schemas.openxmlformats.org/officeDocument/2006/bibliography"/>
   </ds:schemaRefs>

</xml_diff>